<commit_message>
fixed error in milestones
</commit_message>
<xml_diff>
--- a/CPSC4240-MS3.docx
+++ b/CPSC4240-MS3.docx
@@ -443,119 +443,146 @@
         </w:rPr>
       </w:pPr>
       <w:r>
-        <w:rPr/>
-      </w:r>
-    </w:p>
-    <w:p>
-      <w:pPr>
-        <w:pStyle w:val="Normal"/>
-        <w:spacing w:before="0" w:after="0"/>
-        <w:rPr>
-          <w:b w:val="false"/>
-          <w:b w:val="false"/>
-          <w:bCs w:val="false"/>
-        </w:rPr>
-      </w:pPr>
-      <w:r>
-        <w:rPr/>
-      </w:r>
-    </w:p>
-    <w:p>
-      <w:pPr>
-        <w:pStyle w:val="Normal"/>
-        <w:spacing w:before="0" w:after="0"/>
-        <w:rPr>
-          <w:b w:val="false"/>
-          <w:b w:val="false"/>
-          <w:bCs w:val="false"/>
-        </w:rPr>
-      </w:pPr>
-      <w:r>
-        <w:rPr/>
-      </w:r>
-    </w:p>
-    <w:p>
-      <w:pPr>
-        <w:pStyle w:val="Normal"/>
-        <w:spacing w:before="0" w:after="0"/>
-        <w:rPr>
-          <w:b w:val="false"/>
-          <w:b w:val="false"/>
-          <w:bCs w:val="false"/>
-        </w:rPr>
-      </w:pPr>
-      <w:r>
-        <w:rPr/>
-      </w:r>
-    </w:p>
-    <w:p>
-      <w:pPr>
-        <w:pStyle w:val="Normal"/>
-        <w:spacing w:before="0" w:after="0"/>
-        <w:rPr>
-          <w:b w:val="false"/>
-          <w:b w:val="false"/>
-          <w:bCs w:val="false"/>
-        </w:rPr>
-      </w:pPr>
-      <w:r>
-        <w:rPr/>
-      </w:r>
-    </w:p>
-    <w:p>
-      <w:pPr>
-        <w:pStyle w:val="Normal"/>
-        <w:spacing w:before="0" w:after="0"/>
-        <w:rPr>
-          <w:b w:val="false"/>
-          <w:b w:val="false"/>
-          <w:bCs w:val="false"/>
-        </w:rPr>
-      </w:pPr>
-      <w:r>
-        <w:rPr/>
-      </w:r>
-    </w:p>
-    <w:p>
-      <w:pPr>
-        <w:pStyle w:val="Normal"/>
-        <w:spacing w:before="0" w:after="0"/>
-        <w:rPr>
-          <w:b w:val="false"/>
-          <w:b w:val="false"/>
-          <w:bCs w:val="false"/>
-        </w:rPr>
-      </w:pPr>
-      <w:r>
-        <w:rPr/>
-      </w:r>
-    </w:p>
-    <w:p>
-      <w:pPr>
-        <w:pStyle w:val="Normal"/>
-        <w:spacing w:before="0" w:after="0"/>
-        <w:rPr>
-          <w:b w:val="false"/>
-          <w:b w:val="false"/>
-          <w:bCs w:val="false"/>
-        </w:rPr>
-      </w:pPr>
-      <w:r>
-        <w:rPr/>
-      </w:r>
-    </w:p>
-    <w:p>
-      <w:pPr>
-        <w:pStyle w:val="Normal"/>
-        <w:spacing w:before="0" w:after="0"/>
-        <w:rPr>
-          <w:b w:val="false"/>
-          <w:b w:val="false"/>
-          <w:bCs w:val="false"/>
-        </w:rPr>
-      </w:pPr>
-      <w:r>
-        <w:rPr/>
+        <w:rPr>
+          <w:b w:val="false"/>
+          <w:bCs w:val="false"/>
+        </w:rPr>
+      </w:r>
+    </w:p>
+    <w:p>
+      <w:pPr>
+        <w:pStyle w:val="Normal"/>
+        <w:spacing w:before="0" w:after="0"/>
+        <w:rPr>
+          <w:b w:val="false"/>
+          <w:b w:val="false"/>
+          <w:bCs w:val="false"/>
+        </w:rPr>
+      </w:pPr>
+      <w:r>
+        <w:rPr>
+          <w:b w:val="false"/>
+          <w:bCs w:val="false"/>
+        </w:rPr>
+      </w:r>
+    </w:p>
+    <w:p>
+      <w:pPr>
+        <w:pStyle w:val="Normal"/>
+        <w:spacing w:before="0" w:after="0"/>
+        <w:rPr>
+          <w:b w:val="false"/>
+          <w:b w:val="false"/>
+          <w:bCs w:val="false"/>
+        </w:rPr>
+      </w:pPr>
+      <w:r>
+        <w:rPr>
+          <w:b w:val="false"/>
+          <w:bCs w:val="false"/>
+        </w:rPr>
+      </w:r>
+    </w:p>
+    <w:p>
+      <w:pPr>
+        <w:pStyle w:val="Normal"/>
+        <w:spacing w:before="0" w:after="0"/>
+        <w:rPr>
+          <w:b w:val="false"/>
+          <w:b w:val="false"/>
+          <w:bCs w:val="false"/>
+        </w:rPr>
+      </w:pPr>
+      <w:r>
+        <w:rPr>
+          <w:b w:val="false"/>
+          <w:bCs w:val="false"/>
+        </w:rPr>
+      </w:r>
+    </w:p>
+    <w:p>
+      <w:pPr>
+        <w:pStyle w:val="Normal"/>
+        <w:spacing w:before="0" w:after="0"/>
+        <w:rPr>
+          <w:b w:val="false"/>
+          <w:b w:val="false"/>
+          <w:bCs w:val="false"/>
+        </w:rPr>
+      </w:pPr>
+      <w:r>
+        <w:rPr>
+          <w:b w:val="false"/>
+          <w:bCs w:val="false"/>
+        </w:rPr>
+      </w:r>
+    </w:p>
+    <w:p>
+      <w:pPr>
+        <w:pStyle w:val="Normal"/>
+        <w:spacing w:before="0" w:after="0"/>
+        <w:rPr>
+          <w:b w:val="false"/>
+          <w:b w:val="false"/>
+          <w:bCs w:val="false"/>
+        </w:rPr>
+      </w:pPr>
+      <w:r>
+        <w:rPr>
+          <w:b w:val="false"/>
+          <w:bCs w:val="false"/>
+        </w:rPr>
+      </w:r>
+    </w:p>
+    <w:p>
+      <w:pPr>
+        <w:pStyle w:val="Normal"/>
+        <w:spacing w:before="0" w:after="0"/>
+        <w:rPr>
+          <w:b w:val="false"/>
+          <w:b w:val="false"/>
+          <w:bCs w:val="false"/>
+        </w:rPr>
+      </w:pPr>
+      <w:r>
+        <w:rPr>
+          <w:b w:val="false"/>
+          <w:bCs w:val="false"/>
+        </w:rPr>
+      </w:r>
+    </w:p>
+    <w:p>
+      <w:pPr>
+        <w:pStyle w:val="Normal"/>
+        <w:spacing w:before="0" w:after="0"/>
+        <w:rPr>
+          <w:b w:val="false"/>
+          <w:b w:val="false"/>
+          <w:bCs w:val="false"/>
+        </w:rPr>
+      </w:pPr>
+      <w:r>
+        <w:rPr>
+          <w:b w:val="false"/>
+          <w:bCs w:val="false"/>
+        </w:rPr>
+      </w:r>
+    </w:p>
+    <w:p>
+      <w:pPr>
+        <w:pStyle w:val="Normal"/>
+        <w:spacing w:before="0" w:after="0"/>
+        <w:rPr>
+          <w:b w:val="false"/>
+          <w:b w:val="false"/>
+          <w:bCs w:val="false"/>
+        </w:rPr>
+      </w:pPr>
+      <w:r>
+        <w:rPr>
+          <w:b w:val="false"/>
+          <w:bCs w:val="false"/>
+        </w:rPr>
       </w:r>
     </w:p>
     <w:p>
@@ -700,469 +727,571 @@
         </w:rPr>
       </w:pPr>
       <w:r>
-        <w:rPr/>
-      </w:r>
-    </w:p>
-    <w:p>
-      <w:pPr>
-        <w:pStyle w:val="Normal"/>
-        <w:spacing w:before="0" w:after="0"/>
-        <w:rPr>
-          <w:b/>
-          <w:b/>
-          <w:bCs/>
-        </w:rPr>
-      </w:pPr>
-      <w:r>
-        <w:rPr/>
-      </w:r>
-    </w:p>
-    <w:p>
-      <w:pPr>
-        <w:pStyle w:val="Normal"/>
-        <w:spacing w:before="0" w:after="0"/>
-        <w:rPr>
-          <w:b/>
-          <w:b/>
-          <w:bCs/>
-        </w:rPr>
-      </w:pPr>
-      <w:r>
-        <w:rPr/>
-      </w:r>
-    </w:p>
-    <w:p>
-      <w:pPr>
-        <w:pStyle w:val="Normal"/>
-        <w:spacing w:before="0" w:after="0"/>
-        <w:rPr>
-          <w:b/>
-          <w:b/>
-          <w:bCs/>
-        </w:rPr>
-      </w:pPr>
-      <w:r>
-        <w:rPr/>
-      </w:r>
-    </w:p>
-    <w:p>
-      <w:pPr>
-        <w:pStyle w:val="Normal"/>
-        <w:spacing w:before="0" w:after="0"/>
-        <w:rPr>
-          <w:b/>
-          <w:b/>
-          <w:bCs/>
-        </w:rPr>
-      </w:pPr>
-      <w:r>
-        <w:rPr/>
-      </w:r>
-    </w:p>
-    <w:p>
-      <w:pPr>
-        <w:pStyle w:val="Normal"/>
-        <w:spacing w:before="0" w:after="0"/>
-        <w:rPr>
-          <w:b/>
-          <w:b/>
-          <w:bCs/>
-        </w:rPr>
-      </w:pPr>
-      <w:r>
-        <w:rPr/>
-      </w:r>
-    </w:p>
-    <w:p>
-      <w:pPr>
-        <w:pStyle w:val="Normal"/>
-        <w:spacing w:before="0" w:after="0"/>
-        <w:rPr>
-          <w:b/>
-          <w:b/>
-          <w:bCs/>
-        </w:rPr>
-      </w:pPr>
-      <w:r>
-        <w:rPr/>
-      </w:r>
-    </w:p>
-    <w:p>
-      <w:pPr>
-        <w:pStyle w:val="Normal"/>
-        <w:spacing w:before="0" w:after="0"/>
-        <w:rPr>
-          <w:b/>
-          <w:b/>
-          <w:bCs/>
-        </w:rPr>
-      </w:pPr>
-      <w:r>
-        <w:rPr/>
-      </w:r>
-    </w:p>
-    <w:p>
-      <w:pPr>
-        <w:pStyle w:val="Normal"/>
-        <w:spacing w:before="0" w:after="0"/>
-        <w:rPr>
-          <w:b/>
-          <w:b/>
-          <w:bCs/>
-        </w:rPr>
-      </w:pPr>
-      <w:r>
-        <w:rPr/>
-      </w:r>
-    </w:p>
-    <w:p>
-      <w:pPr>
-        <w:pStyle w:val="Normal"/>
-        <w:spacing w:before="0" w:after="0"/>
-        <w:rPr>
-          <w:b/>
-          <w:b/>
-          <w:bCs/>
-        </w:rPr>
-      </w:pPr>
-      <w:r>
-        <w:rPr/>
-      </w:r>
-    </w:p>
-    <w:p>
-      <w:pPr>
-        <w:pStyle w:val="Normal"/>
-        <w:spacing w:before="0" w:after="0"/>
-        <w:rPr>
-          <w:b/>
-          <w:b/>
-          <w:bCs/>
-        </w:rPr>
-      </w:pPr>
-      <w:r>
-        <w:rPr/>
-      </w:r>
-    </w:p>
-    <w:p>
-      <w:pPr>
-        <w:pStyle w:val="Normal"/>
-        <w:spacing w:before="0" w:after="0"/>
-        <w:rPr>
-          <w:b/>
-          <w:b/>
-          <w:bCs/>
-        </w:rPr>
-      </w:pPr>
-      <w:r>
-        <w:rPr/>
-      </w:r>
-    </w:p>
-    <w:p>
-      <w:pPr>
-        <w:pStyle w:val="Normal"/>
-        <w:spacing w:before="0" w:after="0"/>
-        <w:rPr>
-          <w:b/>
-          <w:b/>
-          <w:bCs/>
-        </w:rPr>
-      </w:pPr>
-      <w:r>
-        <w:rPr/>
-      </w:r>
-    </w:p>
-    <w:p>
-      <w:pPr>
-        <w:pStyle w:val="Normal"/>
-        <w:spacing w:before="0" w:after="0"/>
-        <w:rPr>
-          <w:b/>
-          <w:b/>
-          <w:bCs/>
-        </w:rPr>
-      </w:pPr>
-      <w:r>
-        <w:rPr/>
-      </w:r>
-    </w:p>
-    <w:p>
-      <w:pPr>
-        <w:pStyle w:val="Normal"/>
-        <w:spacing w:before="0" w:after="0"/>
-        <w:rPr>
-          <w:b/>
-          <w:b/>
-          <w:bCs/>
-        </w:rPr>
-      </w:pPr>
-      <w:r>
-        <w:rPr/>
-      </w:r>
-    </w:p>
-    <w:p>
-      <w:pPr>
-        <w:pStyle w:val="Normal"/>
-        <w:spacing w:before="0" w:after="0"/>
-        <w:rPr>
-          <w:b/>
-          <w:b/>
-          <w:bCs/>
-        </w:rPr>
-      </w:pPr>
-      <w:r>
-        <w:rPr/>
-      </w:r>
-    </w:p>
-    <w:p>
-      <w:pPr>
-        <w:pStyle w:val="Normal"/>
-        <w:spacing w:before="0" w:after="0"/>
-        <w:rPr>
-          <w:b/>
-          <w:b/>
-          <w:bCs/>
-        </w:rPr>
-      </w:pPr>
-      <w:r>
-        <w:rPr/>
-      </w:r>
-    </w:p>
-    <w:p>
-      <w:pPr>
-        <w:pStyle w:val="Normal"/>
-        <w:spacing w:before="0" w:after="0"/>
-        <w:rPr>
-          <w:b/>
-          <w:b/>
-          <w:bCs/>
-        </w:rPr>
-      </w:pPr>
-      <w:r>
-        <w:rPr/>
-      </w:r>
-    </w:p>
-    <w:p>
-      <w:pPr>
-        <w:pStyle w:val="Normal"/>
-        <w:spacing w:before="0" w:after="0"/>
-        <w:rPr>
-          <w:b/>
-          <w:b/>
-          <w:bCs/>
-        </w:rPr>
-      </w:pPr>
-      <w:r>
-        <w:rPr/>
-      </w:r>
-    </w:p>
-    <w:p>
-      <w:pPr>
-        <w:pStyle w:val="Normal"/>
-        <w:spacing w:before="0" w:after="0"/>
-        <w:rPr>
-          <w:b/>
-          <w:b/>
-          <w:bCs/>
-        </w:rPr>
-      </w:pPr>
-      <w:r>
-        <w:rPr/>
-      </w:r>
-    </w:p>
-    <w:p>
-      <w:pPr>
-        <w:pStyle w:val="Normal"/>
-        <w:spacing w:before="0" w:after="0"/>
-        <w:rPr>
-          <w:b/>
-          <w:b/>
-          <w:bCs/>
-        </w:rPr>
-      </w:pPr>
-      <w:r>
-        <w:rPr/>
-      </w:r>
-    </w:p>
-    <w:p>
-      <w:pPr>
-        <w:pStyle w:val="Normal"/>
-        <w:spacing w:before="0" w:after="0"/>
-        <w:rPr>
-          <w:b/>
-          <w:b/>
-          <w:bCs/>
-        </w:rPr>
-      </w:pPr>
-      <w:r>
-        <w:rPr/>
-      </w:r>
-    </w:p>
-    <w:p>
-      <w:pPr>
-        <w:pStyle w:val="Normal"/>
-        <w:spacing w:before="0" w:after="0"/>
-        <w:rPr>
-          <w:b/>
-          <w:b/>
-          <w:bCs/>
-        </w:rPr>
-      </w:pPr>
-      <w:r>
-        <w:rPr/>
-      </w:r>
-    </w:p>
-    <w:p>
-      <w:pPr>
-        <w:pStyle w:val="Normal"/>
-        <w:spacing w:before="0" w:after="0"/>
-        <w:rPr>
-          <w:b/>
-          <w:b/>
-          <w:bCs/>
-        </w:rPr>
-      </w:pPr>
-      <w:r>
-        <w:rPr/>
-      </w:r>
-    </w:p>
-    <w:p>
-      <w:pPr>
-        <w:pStyle w:val="Normal"/>
-        <w:spacing w:before="0" w:after="0"/>
-        <w:rPr>
-          <w:b/>
-          <w:b/>
-          <w:bCs/>
-        </w:rPr>
-      </w:pPr>
-      <w:r>
-        <w:rPr/>
-      </w:r>
-    </w:p>
-    <w:p>
-      <w:pPr>
-        <w:pStyle w:val="Normal"/>
-        <w:spacing w:before="0" w:after="0"/>
-        <w:rPr>
-          <w:b/>
-          <w:b/>
-          <w:bCs/>
-        </w:rPr>
-      </w:pPr>
-      <w:r>
-        <w:rPr/>
-      </w:r>
-    </w:p>
-    <w:p>
-      <w:pPr>
-        <w:pStyle w:val="Normal"/>
-        <w:spacing w:before="0" w:after="0"/>
-        <w:rPr>
-          <w:b/>
-          <w:b/>
-          <w:bCs/>
-        </w:rPr>
-      </w:pPr>
-      <w:r>
-        <w:rPr/>
-      </w:r>
-    </w:p>
-    <w:p>
-      <w:pPr>
-        <w:pStyle w:val="Normal"/>
-        <w:spacing w:before="0" w:after="0"/>
-        <w:rPr>
-          <w:b/>
-          <w:b/>
-          <w:bCs/>
-        </w:rPr>
-      </w:pPr>
-      <w:r>
-        <w:rPr/>
-      </w:r>
-    </w:p>
-    <w:p>
-      <w:pPr>
-        <w:pStyle w:val="Normal"/>
-        <w:spacing w:before="0" w:after="0"/>
-        <w:rPr>
-          <w:b/>
-          <w:b/>
-          <w:bCs/>
-        </w:rPr>
-      </w:pPr>
-      <w:r>
-        <w:rPr/>
-      </w:r>
-    </w:p>
-    <w:p>
-      <w:pPr>
-        <w:pStyle w:val="Normal"/>
-        <w:spacing w:before="0" w:after="0"/>
-        <w:rPr>
-          <w:b/>
-          <w:b/>
-          <w:bCs/>
-        </w:rPr>
-      </w:pPr>
-      <w:r>
-        <w:rPr/>
-      </w:r>
-    </w:p>
-    <w:p>
-      <w:pPr>
-        <w:pStyle w:val="Normal"/>
-        <w:spacing w:before="0" w:after="0"/>
-        <w:rPr>
-          <w:b/>
-          <w:b/>
-          <w:bCs/>
-        </w:rPr>
-      </w:pPr>
-      <w:r>
-        <w:rPr/>
-      </w:r>
-    </w:p>
-    <w:p>
-      <w:pPr>
-        <w:pStyle w:val="Normal"/>
-        <w:spacing w:before="0" w:after="0"/>
-        <w:rPr>
-          <w:b/>
-          <w:b/>
-          <w:bCs/>
-        </w:rPr>
-      </w:pPr>
-      <w:r>
-        <w:rPr/>
-      </w:r>
-    </w:p>
-    <w:p>
-      <w:pPr>
-        <w:pStyle w:val="Normal"/>
-        <w:spacing w:before="0" w:after="0"/>
-        <w:rPr>
-          <w:b/>
-          <w:b/>
-          <w:bCs/>
-        </w:rPr>
-      </w:pPr>
-      <w:r>
-        <w:rPr/>
-      </w:r>
-    </w:p>
-    <w:p>
-      <w:pPr>
-        <w:pStyle w:val="Normal"/>
-        <w:spacing w:before="0" w:after="0"/>
-        <w:rPr>
-          <w:b/>
-          <w:b/>
-          <w:bCs/>
-        </w:rPr>
-      </w:pPr>
-      <w:r>
-        <w:rPr/>
+        <w:rPr>
+          <w:b/>
+          <w:bCs/>
+        </w:rPr>
+      </w:r>
+    </w:p>
+    <w:p>
+      <w:pPr>
+        <w:pStyle w:val="Normal"/>
+        <w:spacing w:before="0" w:after="0"/>
+        <w:rPr>
+          <w:b/>
+          <w:b/>
+          <w:bCs/>
+        </w:rPr>
+      </w:pPr>
+      <w:r>
+        <w:rPr>
+          <w:b/>
+          <w:bCs/>
+        </w:rPr>
+      </w:r>
+    </w:p>
+    <w:p>
+      <w:pPr>
+        <w:pStyle w:val="Normal"/>
+        <w:spacing w:before="0" w:after="0"/>
+        <w:rPr>
+          <w:b/>
+          <w:b/>
+          <w:bCs/>
+        </w:rPr>
+      </w:pPr>
+      <w:r>
+        <w:rPr>
+          <w:b/>
+          <w:bCs/>
+        </w:rPr>
+      </w:r>
+    </w:p>
+    <w:p>
+      <w:pPr>
+        <w:pStyle w:val="Normal"/>
+        <w:spacing w:before="0" w:after="0"/>
+        <w:rPr>
+          <w:b/>
+          <w:b/>
+          <w:bCs/>
+        </w:rPr>
+      </w:pPr>
+      <w:r>
+        <w:rPr>
+          <w:b/>
+          <w:bCs/>
+        </w:rPr>
+      </w:r>
+    </w:p>
+    <w:p>
+      <w:pPr>
+        <w:pStyle w:val="Normal"/>
+        <w:spacing w:before="0" w:after="0"/>
+        <w:rPr>
+          <w:b/>
+          <w:b/>
+          <w:bCs/>
+        </w:rPr>
+      </w:pPr>
+      <w:r>
+        <w:rPr>
+          <w:b/>
+          <w:bCs/>
+        </w:rPr>
+      </w:r>
+    </w:p>
+    <w:p>
+      <w:pPr>
+        <w:pStyle w:val="Normal"/>
+        <w:spacing w:before="0" w:after="0"/>
+        <w:rPr>
+          <w:b/>
+          <w:b/>
+          <w:bCs/>
+        </w:rPr>
+      </w:pPr>
+      <w:r>
+        <w:rPr>
+          <w:b/>
+          <w:bCs/>
+        </w:rPr>
+      </w:r>
+    </w:p>
+    <w:p>
+      <w:pPr>
+        <w:pStyle w:val="Normal"/>
+        <w:spacing w:before="0" w:after="0"/>
+        <w:rPr>
+          <w:b/>
+          <w:b/>
+          <w:bCs/>
+        </w:rPr>
+      </w:pPr>
+      <w:r>
+        <w:rPr>
+          <w:b/>
+          <w:bCs/>
+        </w:rPr>
+      </w:r>
+    </w:p>
+    <w:p>
+      <w:pPr>
+        <w:pStyle w:val="Normal"/>
+        <w:spacing w:before="0" w:after="0"/>
+        <w:rPr>
+          <w:b/>
+          <w:b/>
+          <w:bCs/>
+        </w:rPr>
+      </w:pPr>
+      <w:r>
+        <w:rPr>
+          <w:b/>
+          <w:bCs/>
+        </w:rPr>
+      </w:r>
+    </w:p>
+    <w:p>
+      <w:pPr>
+        <w:pStyle w:val="Normal"/>
+        <w:spacing w:before="0" w:after="0"/>
+        <w:rPr>
+          <w:b/>
+          <w:b/>
+          <w:bCs/>
+        </w:rPr>
+      </w:pPr>
+      <w:r>
+        <w:rPr>
+          <w:b/>
+          <w:bCs/>
+        </w:rPr>
+      </w:r>
+    </w:p>
+    <w:p>
+      <w:pPr>
+        <w:pStyle w:val="Normal"/>
+        <w:spacing w:before="0" w:after="0"/>
+        <w:rPr>
+          <w:b/>
+          <w:b/>
+          <w:bCs/>
+        </w:rPr>
+      </w:pPr>
+      <w:r>
+        <w:rPr>
+          <w:b/>
+          <w:bCs/>
+        </w:rPr>
+      </w:r>
+    </w:p>
+    <w:p>
+      <w:pPr>
+        <w:pStyle w:val="Normal"/>
+        <w:spacing w:before="0" w:after="0"/>
+        <w:rPr>
+          <w:b/>
+          <w:b/>
+          <w:bCs/>
+        </w:rPr>
+      </w:pPr>
+      <w:r>
+        <w:rPr>
+          <w:b/>
+          <w:bCs/>
+        </w:rPr>
+      </w:r>
+    </w:p>
+    <w:p>
+      <w:pPr>
+        <w:pStyle w:val="Normal"/>
+        <w:spacing w:before="0" w:after="0"/>
+        <w:rPr>
+          <w:b/>
+          <w:b/>
+          <w:bCs/>
+        </w:rPr>
+      </w:pPr>
+      <w:r>
+        <w:rPr>
+          <w:b/>
+          <w:bCs/>
+        </w:rPr>
+      </w:r>
+    </w:p>
+    <w:p>
+      <w:pPr>
+        <w:pStyle w:val="Normal"/>
+        <w:spacing w:before="0" w:after="0"/>
+        <w:rPr>
+          <w:b/>
+          <w:b/>
+          <w:bCs/>
+        </w:rPr>
+      </w:pPr>
+      <w:r>
+        <w:rPr>
+          <w:b/>
+          <w:bCs/>
+        </w:rPr>
+      </w:r>
+    </w:p>
+    <w:p>
+      <w:pPr>
+        <w:pStyle w:val="Normal"/>
+        <w:spacing w:before="0" w:after="0"/>
+        <w:rPr>
+          <w:b/>
+          <w:b/>
+          <w:bCs/>
+        </w:rPr>
+      </w:pPr>
+      <w:r>
+        <w:rPr>
+          <w:b/>
+          <w:bCs/>
+        </w:rPr>
+      </w:r>
+    </w:p>
+    <w:p>
+      <w:pPr>
+        <w:pStyle w:val="Normal"/>
+        <w:spacing w:before="0" w:after="0"/>
+        <w:rPr>
+          <w:b/>
+          <w:b/>
+          <w:bCs/>
+        </w:rPr>
+      </w:pPr>
+      <w:r>
+        <w:rPr>
+          <w:b/>
+          <w:bCs/>
+        </w:rPr>
+      </w:r>
+    </w:p>
+    <w:p>
+      <w:pPr>
+        <w:pStyle w:val="Normal"/>
+        <w:spacing w:before="0" w:after="0"/>
+        <w:rPr>
+          <w:b/>
+          <w:b/>
+          <w:bCs/>
+        </w:rPr>
+      </w:pPr>
+      <w:r>
+        <w:rPr>
+          <w:b/>
+          <w:bCs/>
+        </w:rPr>
+      </w:r>
+    </w:p>
+    <w:p>
+      <w:pPr>
+        <w:pStyle w:val="Normal"/>
+        <w:spacing w:before="0" w:after="0"/>
+        <w:rPr>
+          <w:b/>
+          <w:b/>
+          <w:bCs/>
+        </w:rPr>
+      </w:pPr>
+      <w:r>
+        <w:rPr>
+          <w:b/>
+          <w:bCs/>
+        </w:rPr>
+      </w:r>
+    </w:p>
+    <w:p>
+      <w:pPr>
+        <w:pStyle w:val="Normal"/>
+        <w:spacing w:before="0" w:after="0"/>
+        <w:rPr>
+          <w:b/>
+          <w:b/>
+          <w:bCs/>
+        </w:rPr>
+      </w:pPr>
+      <w:r>
+        <w:rPr>
+          <w:b/>
+          <w:bCs/>
+        </w:rPr>
+      </w:r>
+    </w:p>
+    <w:p>
+      <w:pPr>
+        <w:pStyle w:val="Normal"/>
+        <w:spacing w:before="0" w:after="0"/>
+        <w:rPr>
+          <w:b/>
+          <w:b/>
+          <w:bCs/>
+        </w:rPr>
+      </w:pPr>
+      <w:r>
+        <w:rPr>
+          <w:b/>
+          <w:bCs/>
+        </w:rPr>
+      </w:r>
+    </w:p>
+    <w:p>
+      <w:pPr>
+        <w:pStyle w:val="Normal"/>
+        <w:spacing w:before="0" w:after="0"/>
+        <w:rPr>
+          <w:b/>
+          <w:b/>
+          <w:bCs/>
+        </w:rPr>
+      </w:pPr>
+      <w:r>
+        <w:rPr>
+          <w:b/>
+          <w:bCs/>
+        </w:rPr>
+      </w:r>
+    </w:p>
+    <w:p>
+      <w:pPr>
+        <w:pStyle w:val="Normal"/>
+        <w:spacing w:before="0" w:after="0"/>
+        <w:rPr>
+          <w:b/>
+          <w:b/>
+          <w:bCs/>
+        </w:rPr>
+      </w:pPr>
+      <w:r>
+        <w:rPr>
+          <w:b/>
+          <w:bCs/>
+        </w:rPr>
+      </w:r>
+    </w:p>
+    <w:p>
+      <w:pPr>
+        <w:pStyle w:val="Normal"/>
+        <w:spacing w:before="0" w:after="0"/>
+        <w:rPr>
+          <w:b/>
+          <w:b/>
+          <w:bCs/>
+        </w:rPr>
+      </w:pPr>
+      <w:r>
+        <w:rPr>
+          <w:b/>
+          <w:bCs/>
+        </w:rPr>
+      </w:r>
+    </w:p>
+    <w:p>
+      <w:pPr>
+        <w:pStyle w:val="Normal"/>
+        <w:spacing w:before="0" w:after="0"/>
+        <w:rPr>
+          <w:b/>
+          <w:b/>
+          <w:bCs/>
+        </w:rPr>
+      </w:pPr>
+      <w:r>
+        <w:rPr>
+          <w:b/>
+          <w:bCs/>
+        </w:rPr>
+      </w:r>
+    </w:p>
+    <w:p>
+      <w:pPr>
+        <w:pStyle w:val="Normal"/>
+        <w:spacing w:before="0" w:after="0"/>
+        <w:rPr>
+          <w:b/>
+          <w:b/>
+          <w:bCs/>
+        </w:rPr>
+      </w:pPr>
+      <w:r>
+        <w:rPr>
+          <w:b/>
+          <w:bCs/>
+        </w:rPr>
+      </w:r>
+    </w:p>
+    <w:p>
+      <w:pPr>
+        <w:pStyle w:val="Normal"/>
+        <w:spacing w:before="0" w:after="0"/>
+        <w:rPr>
+          <w:b/>
+          <w:b/>
+          <w:bCs/>
+        </w:rPr>
+      </w:pPr>
+      <w:r>
+        <w:rPr>
+          <w:b/>
+          <w:bCs/>
+        </w:rPr>
+      </w:r>
+    </w:p>
+    <w:p>
+      <w:pPr>
+        <w:pStyle w:val="Normal"/>
+        <w:spacing w:before="0" w:after="0"/>
+        <w:rPr>
+          <w:b/>
+          <w:b/>
+          <w:bCs/>
+        </w:rPr>
+      </w:pPr>
+      <w:r>
+        <w:rPr>
+          <w:b/>
+          <w:bCs/>
+        </w:rPr>
+      </w:r>
+    </w:p>
+    <w:p>
+      <w:pPr>
+        <w:pStyle w:val="Normal"/>
+        <w:spacing w:before="0" w:after="0"/>
+        <w:rPr>
+          <w:b/>
+          <w:b/>
+          <w:bCs/>
+        </w:rPr>
+      </w:pPr>
+      <w:r>
+        <w:rPr>
+          <w:b/>
+          <w:bCs/>
+        </w:rPr>
+      </w:r>
+    </w:p>
+    <w:p>
+      <w:pPr>
+        <w:pStyle w:val="Normal"/>
+        <w:spacing w:before="0" w:after="0"/>
+        <w:rPr>
+          <w:b/>
+          <w:b/>
+          <w:bCs/>
+        </w:rPr>
+      </w:pPr>
+      <w:r>
+        <w:rPr>
+          <w:b/>
+          <w:bCs/>
+        </w:rPr>
+      </w:r>
+    </w:p>
+    <w:p>
+      <w:pPr>
+        <w:pStyle w:val="Normal"/>
+        <w:spacing w:before="0" w:after="0"/>
+        <w:rPr>
+          <w:b/>
+          <w:b/>
+          <w:bCs/>
+        </w:rPr>
+      </w:pPr>
+      <w:r>
+        <w:rPr>
+          <w:b/>
+          <w:bCs/>
+        </w:rPr>
+      </w:r>
+    </w:p>
+    <w:p>
+      <w:pPr>
+        <w:pStyle w:val="Normal"/>
+        <w:spacing w:before="0" w:after="0"/>
+        <w:rPr>
+          <w:b/>
+          <w:b/>
+          <w:bCs/>
+        </w:rPr>
+      </w:pPr>
+      <w:r>
+        <w:rPr>
+          <w:b/>
+          <w:bCs/>
+        </w:rPr>
+      </w:r>
+    </w:p>
+    <w:p>
+      <w:pPr>
+        <w:pStyle w:val="Normal"/>
+        <w:spacing w:before="0" w:after="0"/>
+        <w:rPr>
+          <w:b/>
+          <w:b/>
+          <w:bCs/>
+        </w:rPr>
+      </w:pPr>
+      <w:r>
+        <w:rPr>
+          <w:b/>
+          <w:bCs/>
+        </w:rPr>
+      </w:r>
+    </w:p>
+    <w:p>
+      <w:pPr>
+        <w:pStyle w:val="Normal"/>
+        <w:spacing w:before="0" w:after="0"/>
+        <w:rPr>
+          <w:b/>
+          <w:b/>
+          <w:bCs/>
+        </w:rPr>
+      </w:pPr>
+      <w:r>
+        <w:rPr>
+          <w:b/>
+          <w:bCs/>
+        </w:rPr>
+      </w:r>
+    </w:p>
+    <w:p>
+      <w:pPr>
+        <w:pStyle w:val="Normal"/>
+        <w:spacing w:before="0" w:after="0"/>
+        <w:rPr>
+          <w:b/>
+          <w:b/>
+          <w:bCs/>
+        </w:rPr>
+      </w:pPr>
+      <w:r>
+        <w:rPr>
+          <w:b/>
+          <w:bCs/>
+        </w:rPr>
+      </w:r>
+    </w:p>
+    <w:p>
+      <w:pPr>
+        <w:pStyle w:val="Normal"/>
+        <w:spacing w:before="0" w:after="0"/>
+        <w:rPr>
+          <w:b/>
+          <w:b/>
+          <w:bCs/>
+        </w:rPr>
+      </w:pPr>
+      <w:r>
+        <w:rPr>
+          <w:b/>
+          <w:bCs/>
+        </w:rPr>
       </w:r>
     </w:p>
     <w:p>
@@ -1196,12 +1325,6 @@
           <w:bCs/>
         </w:rPr>
         <w:tab/>
-      </w:r>
-      <w:r>
-        <w:rPr>
-          <w:b/>
-          <w:bCs/>
-        </w:rPr>
         <w:t xml:space="preserve">Mysql: </w:t>
       </w:r>
       <w:r>
@@ -1209,63 +1332,24 @@
           <w:b w:val="false"/>
           <w:bCs w:val="false"/>
         </w:rPr>
-        <w:t>We h</w:t>
-      </w:r>
-      <w:r>
-        <w:rPr>
-          <w:b w:val="false"/>
-          <w:bCs w:val="false"/>
-        </w:rPr>
-        <w:t xml:space="preserve">ardened </w:t>
-      </w:r>
-      <w:r>
-        <w:rPr>
-          <w:b w:val="false"/>
-          <w:bCs w:val="false"/>
-        </w:rPr>
-        <w:t>the</w:t>
-      </w:r>
-      <w:r>
-        <w:rPr>
-          <w:b w:val="false"/>
-          <w:bCs w:val="false"/>
-        </w:rPr>
-        <w:t xml:space="preserve"> mysql </w:t>
-      </w:r>
-      <w:r>
-        <w:rPr>
-          <w:b w:val="false"/>
-          <w:bCs w:val="false"/>
-        </w:rPr>
-        <w:t>server</w:t>
-      </w:r>
-      <w:r>
-        <w:rPr>
-          <w:b w:val="false"/>
-          <w:bCs w:val="false"/>
-        </w:rPr>
-        <w:t xml:space="preserve"> using mysql_secure_installation. This includes setting a strong randomly generated password for root, removing anonymous users, Disallowing root login remotely,  removing test databases, </w:t>
-      </w:r>
-      <w:r>
-        <w:rPr>
-          <w:b w:val="false"/>
-          <w:bCs w:val="false"/>
-        </w:rPr>
-        <w:t xml:space="preserve">and installing the validate_password plug-in which allows you to change password requirements. Then we set them to high. </w:t>
-      </w:r>
-    </w:p>
-    <w:p>
-      <w:pPr>
-        <w:pStyle w:val="Normal"/>
-        <w:spacing w:before="0" w:after="0"/>
-        <w:rPr>
-          <w:b w:val="false"/>
-          <w:b w:val="false"/>
-          <w:bCs w:val="false"/>
-        </w:rPr>
-      </w:pPr>
-      <w:r>
-        <w:rPr/>
+        <w:t xml:space="preserve">We hardened the mysql server using mysql_secure_installation. This includes setting a strong randomly generated password for root, removing anonymous users, Disallowing root login remotely,  removing test databases, and installing the validate_password plug-in which allows you to change password requirements. Then we set them to high. </w:t>
+      </w:r>
+    </w:p>
+    <w:p>
+      <w:pPr>
+        <w:pStyle w:val="Normal"/>
+        <w:spacing w:before="0" w:after="0"/>
+        <w:rPr>
+          <w:b w:val="false"/>
+          <w:b w:val="false"/>
+          <w:bCs w:val="false"/>
+        </w:rPr>
+      </w:pPr>
+      <w:r>
+        <w:rPr>
+          <w:b w:val="false"/>
+          <w:bCs w:val="false"/>
+        </w:rPr>
       </w:r>
     </w:p>
     <w:p>
@@ -1293,35 +1377,24 @@
           <w:b w:val="false"/>
           <w:bCs w:val="false"/>
         </w:rPr>
-        <w:t>The biggest thing here is to have the client encrypt data and then have the server decrypt it and store it on the local mysql database.  However given the nature of our client and server we can encrypt to prevent from man in the middle attacks, but our code is exposed since it is javascript which means there isn’t much we can do to hide our encryption methods to our users. I would like to do this using ssl/t</w:t>
-      </w:r>
-      <w:r>
-        <w:rPr>
-          <w:b w:val="false"/>
-          <w:bCs w:val="false"/>
-        </w:rPr>
-        <w:t>l</w:t>
-      </w:r>
-      <w:r>
-        <w:rPr>
-          <w:b w:val="false"/>
-          <w:bCs w:val="false"/>
-        </w:rPr>
-        <w:t>s but it will be more practical to use the crypto module and make our own. MQTT doesn’t have encryption built in so the data needs to be encrypted before it leaves the client and decrypted on arrival at the server.</w:t>
-      </w:r>
-    </w:p>
-    <w:p>
-      <w:pPr>
-        <w:pStyle w:val="Normal"/>
-        <w:spacing w:before="0" w:after="0"/>
-        <w:rPr>
-          <w:b w:val="false"/>
-          <w:b w:val="false"/>
-          <w:bCs w:val="false"/>
-        </w:rPr>
-      </w:pPr>
-      <w:r>
-        <w:rPr/>
+        <w:t>The biggest thing here is to have the client encrypt data and then have the server decrypt it and store it on the local mysql database.  However given the nature of our client and server we can encrypt to prevent from man in the middle attacks, but our code is exposed since it is javascript which means there isn’t much we can do to hide our encryption methods to our users. I would like to do this using ssl/tls but it will be more practical to use the crypto module and make our own. MQTT doesn’t have encryption built in so the data needs to be encrypted before it leaves the client and decrypted on arrival at the server.</w:t>
+      </w:r>
+    </w:p>
+    <w:p>
+      <w:pPr>
+        <w:pStyle w:val="Normal"/>
+        <w:spacing w:before="0" w:after="0"/>
+        <w:rPr>
+          <w:b w:val="false"/>
+          <w:b w:val="false"/>
+          <w:bCs w:val="false"/>
+        </w:rPr>
+      </w:pPr>
+      <w:r>
+        <w:rPr>
+          <w:b w:val="false"/>
+          <w:bCs w:val="false"/>
+        </w:rPr>
       </w:r>
     </w:p>
     <w:p>
@@ -1363,7 +1436,10 @@
         </w:rPr>
       </w:pPr>
       <w:r>
-        <w:rPr/>
+        <w:rPr>
+          <w:b w:val="false"/>
+          <w:bCs w:val="false"/>
+        </w:rPr>
       </w:r>
     </w:p>
     <w:p>
@@ -1391,7 +1467,7 @@
           <w:b w:val="false"/>
           <w:bCs w:val="false"/>
         </w:rPr>
-        <w:t xml:space="preserve">Dependencies give nodejs a lot of power however they can also be a source of insecurity so I installed two vulnerability scanners nsp check and snyk. Nsp check will only check for vulnerabilities and give suggestions. Snyk will scan for vulnerabilities and then patch or update for you. As of right now I only have one major vulnerability and that that cant be patched and that lies in MQTT being used to send messages since it has the potential to be targeted for a DDOS/DOS attack. </w:t>
+        <w:t>Dependencies give nodejs a lot of power however they can also be a source of insecurity so I installed two vulnerability scanners nsp check and snyk. Nsp check will only check for vulnerabilities and give suggestions. Snyk will scan for vulnerabilities and then patch or update for you.</w:t>
       </w:r>
     </w:p>
     <w:sectPr>
@@ -1540,14 +1616,17 @@
   </w:style>
   <w:style w:type="paragraph" w:styleId="Heading1">
     <w:name w:val="Heading 1"/>
+    <w:basedOn w:val="Heading"/>
     <w:next w:val="Normal"/>
     <w:qFormat/>
     <w:pPr>
       <w:keepNext/>
       <w:keepLines/>
       <w:widowControl w:val="false"/>
+      <w:bidi w:val="0"/>
       <w:spacing w:lineRule="auto" w:line="240" w:before="400" w:after="120"/>
       <w:contextualSpacing/>
+      <w:jc w:val="left"/>
     </w:pPr>
     <w:rPr>
       <w:rFonts w:ascii="Arial" w:hAnsi="Arial" w:eastAsia="Arial" w:cs="Arial"/>
@@ -1559,14 +1638,17 @@
   </w:style>
   <w:style w:type="paragraph" w:styleId="Heading2">
     <w:name w:val="Heading 2"/>
+    <w:basedOn w:val="Heading"/>
     <w:next w:val="Normal"/>
     <w:qFormat/>
     <w:pPr>
       <w:keepNext/>
       <w:keepLines/>
       <w:widowControl w:val="false"/>
+      <w:bidi w:val="0"/>
       <w:spacing w:lineRule="auto" w:line="240" w:before="360" w:after="120"/>
       <w:contextualSpacing/>
+      <w:jc w:val="left"/>
     </w:pPr>
     <w:rPr>
       <w:rFonts w:ascii="Arial" w:hAnsi="Arial" w:eastAsia="Arial" w:cs="Arial"/>
@@ -1579,14 +1661,17 @@
   </w:style>
   <w:style w:type="paragraph" w:styleId="Heading3">
     <w:name w:val="Heading 3"/>
+    <w:basedOn w:val="Heading"/>
     <w:next w:val="Normal"/>
     <w:qFormat/>
     <w:pPr>
       <w:keepNext/>
       <w:keepLines/>
       <w:widowControl w:val="false"/>
+      <w:bidi w:val="0"/>
       <w:spacing w:lineRule="auto" w:line="240" w:before="320" w:after="80"/>
       <w:contextualSpacing/>
+      <w:jc w:val="left"/>
     </w:pPr>
     <w:rPr>
       <w:rFonts w:ascii="Arial" w:hAnsi="Arial" w:eastAsia="Arial" w:cs="Arial"/>
@@ -1599,14 +1684,17 @@
   </w:style>
   <w:style w:type="paragraph" w:styleId="Heading4">
     <w:name w:val="Heading 4"/>
+    <w:basedOn w:val="Heading"/>
     <w:next w:val="Normal"/>
     <w:qFormat/>
     <w:pPr>
       <w:keepNext/>
       <w:keepLines/>
       <w:widowControl w:val="false"/>
+      <w:bidi w:val="0"/>
       <w:spacing w:lineRule="auto" w:line="240" w:before="280" w:after="80"/>
       <w:contextualSpacing/>
+      <w:jc w:val="left"/>
     </w:pPr>
     <w:rPr>
       <w:rFonts w:ascii="Arial" w:hAnsi="Arial" w:eastAsia="Arial" w:cs="Arial"/>
@@ -1618,14 +1706,17 @@
   </w:style>
   <w:style w:type="paragraph" w:styleId="Heading5">
     <w:name w:val="Heading 5"/>
+    <w:basedOn w:val="Heading"/>
     <w:next w:val="Normal"/>
     <w:qFormat/>
     <w:pPr>
       <w:keepNext/>
       <w:keepLines/>
       <w:widowControl w:val="false"/>
+      <w:bidi w:val="0"/>
       <w:spacing w:lineRule="auto" w:line="240" w:before="240" w:after="80"/>
       <w:contextualSpacing/>
+      <w:jc w:val="left"/>
     </w:pPr>
     <w:rPr>
       <w:rFonts w:ascii="Arial" w:hAnsi="Arial" w:eastAsia="Arial" w:cs="Arial"/>
@@ -1637,14 +1728,17 @@
   </w:style>
   <w:style w:type="paragraph" w:styleId="Heading6">
     <w:name w:val="Heading 6"/>
+    <w:basedOn w:val="Heading"/>
     <w:next w:val="Normal"/>
     <w:qFormat/>
     <w:pPr>
       <w:keepNext/>
       <w:keepLines/>
       <w:widowControl w:val="false"/>
+      <w:bidi w:val="0"/>
       <w:spacing w:lineRule="auto" w:line="240" w:before="240" w:after="80"/>
       <w:contextualSpacing/>
+      <w:jc w:val="left"/>
     </w:pPr>
     <w:rPr>
       <w:rFonts w:ascii="Arial" w:hAnsi="Arial" w:eastAsia="Arial" w:cs="Arial"/>

</xml_diff>